<commit_message>
Finish 1st iteration documents
</commit_message>
<xml_diff>
--- a/Project Documents/Diary Sheets/Weekly Log 23-Oct-24.docx
+++ b/Project Documents/Diary Sheets/Weekly Log 23-Oct-24.docx
@@ -189,7 +189,15 @@
                 <w:sz w:val="24"/>
                 <w:szCs w:val="24"/>
               </w:rPr>
-              <w:t>2024-10-23</w:t>
+              <w:t>2024-10-2</w:t>
+            </w:r>
+            <w:r>
+              <w:rPr>
+                <w:rFonts w:eastAsia="Times New Roman" w:cs="Calibri" w:cstheme="majorHAnsi"/>
+                <w:sz w:val="24"/>
+                <w:szCs w:val="24"/>
+              </w:rPr>
+              <w:t>5</w:t>
             </w:r>
           </w:p>
         </w:tc>
@@ -299,15 +307,7 @@
                 <w:sz w:val="24"/>
                 <w:szCs w:val="24"/>
               </w:rPr>
-              <w:t xml:space="preserve">Worked on </w:t>
-            </w:r>
-            <w:r>
-              <w:rPr>
-                <w:rFonts w:eastAsia="Times New Roman" w:cs="Calibri" w:cstheme="majorHAnsi"/>
-                <w:sz w:val="24"/>
-                <w:szCs w:val="24"/>
-              </w:rPr>
-              <w:t>finishing 1</w:t>
+              <w:t>Worked on finishing 1</w:t>
             </w:r>
             <w:r>
               <w:rPr>
@@ -324,15 +324,7 @@
                 <w:sz w:val="24"/>
                 <w:szCs w:val="24"/>
               </w:rPr>
-              <w:t xml:space="preserve"> iteration of</w:t>
-            </w:r>
-            <w:r>
-              <w:rPr>
-                <w:rFonts w:eastAsia="Times New Roman" w:cs="Calibri" w:cstheme="majorHAnsi"/>
-                <w:sz w:val="24"/>
-                <w:szCs w:val="24"/>
-              </w:rPr>
-              <w:t xml:space="preserve"> the Research Poster.</w:t>
+              <w:t xml:space="preserve"> iteration of the Research Poster.</w:t>
             </w:r>
           </w:p>
         </w:tc>
@@ -367,6 +359,40 @@
                 <w:sz w:val="24"/>
                 <w:szCs w:val="24"/>
               </w:rPr>
+              <w:t>Worked on finishing 1</w:t>
+            </w:r>
+            <w:r>
+              <w:rPr>
+                <w:rFonts w:eastAsia="Times New Roman" w:cs="Calibri" w:cstheme="majorHAnsi"/>
+                <w:sz w:val="24"/>
+                <w:szCs w:val="24"/>
+                <w:vertAlign w:val="superscript"/>
+              </w:rPr>
+              <w:t>st</w:t>
+            </w:r>
+            <w:r>
+              <w:rPr>
+                <w:rFonts w:eastAsia="Times New Roman" w:cs="Calibri" w:cstheme="majorHAnsi"/>
+                <w:sz w:val="24"/>
+                <w:szCs w:val="24"/>
+              </w:rPr>
+              <w:t xml:space="preserve"> iteration of the </w:t>
+            </w:r>
+            <w:r>
+              <w:rPr>
+                <w:rFonts w:eastAsia="Times New Roman" w:cs="Calibri" w:cstheme="majorHAnsi"/>
+                <w:sz w:val="24"/>
+                <w:szCs w:val="24"/>
+              </w:rPr>
+              <w:t>Presentation</w:t>
+            </w:r>
+            <w:r>
+              <w:rPr>
+                <w:rFonts w:eastAsia="Times New Roman" w:cs="Calibri" w:cstheme="majorHAnsi"/>
+                <w:sz w:val="24"/>
+                <w:szCs w:val="24"/>
+              </w:rPr>
+              <w:t>.</w:t>
             </w:r>
           </w:p>
         </w:tc>

</xml_diff>